<commit_message>
correct display stimuli and response
</commit_message>
<xml_diff>
--- a/images/Wish list 12-02.2020.docx
+++ b/images/Wish list 12-02.2020.docx
@@ -1,194 +1,231 @@
 
 <file path=word/document.xml><?xml version="1.0" encoding="utf-8"?>
-<w:document xmlns:wpc="http://schemas.microsoft.com/office/word/2010/wordprocessingCanvas" xmlns:cx="http://schemas.microsoft.com/office/drawing/2014/chartex" xmlns:cx1="http://schemas.microsoft.com/office/drawing/2015/9/8/chartex" xmlns:cx2="http://schemas.microsoft.com/office/drawing/2015/10/21/chartex" xmlns:cx3="http://schemas.microsoft.com/office/drawing/2016/5/9/chartex" xmlns:cx4="http://schemas.microsoft.com/office/drawing/2016/5/10/chartex" xmlns:cx5="http://schemas.microsoft.com/office/drawing/2016/5/11/chartex" xmlns:cx6="http://schemas.microsoft.com/office/drawing/2016/5/12/chartex" xmlns:cx7="http://schemas.microsoft.com/office/drawing/2016/5/13/chartex" xmlns:cx8="http://schemas.microsoft.com/office/drawing/2016/5/14/chartex" xmlns:mc="http://schemas.openxmlformats.org/markup-compatibility/2006" xmlns:aink="http://schemas.microsoft.com/office/drawing/2016/ink" xmlns:am3d="http://schemas.microsoft.com/office/drawing/2017/model3d" xmlns:o="urn:schemas-microsoft-com:office:office" xmlns:r="http://schemas.openxmlformats.org/officeDocument/2006/relationships" xmlns:m="http://schemas.openxmlformats.org/officeDocument/2006/math" xmlns:v="urn:schemas-microsoft-com:vml" xmlns:wp14="http://schemas.microsoft.com/office/word/2010/wordprocessingDrawing" xmlns:wp="http://schemas.openxmlformats.org/drawingml/2006/wordprocessingDrawing" xmlns:w10="urn:schemas-microsoft-com:office:word" xmlns:w="http://schemas.openxmlformats.org/wordprocessingml/2006/main" xmlns:w14="http://schemas.microsoft.com/office/word/2010/wordml" xmlns:w15="http://schemas.microsoft.com/office/word/2012/wordml" xmlns:w16cid="http://schemas.microsoft.com/office/word/2016/wordml/cid" xmlns:w16se="http://schemas.microsoft.com/office/word/2015/wordml/symex" xmlns:wpg="http://schemas.microsoft.com/office/word/2010/wordprocessingGroup" xmlns:wpi="http://schemas.microsoft.com/office/word/2010/wordprocessingInk" xmlns:wne="http://schemas.microsoft.com/office/word/2006/wordml" xmlns:wps="http://schemas.microsoft.com/office/word/2010/wordprocessingShape" mc:Ignorable="w14 w15 w16se w16cid wp14">
+<w:document xmlns:o="urn:schemas-microsoft-com:office:office" xmlns:r="http://schemas.openxmlformats.org/officeDocument/2006/relationships" xmlns:v="urn:schemas-microsoft-com:vml" xmlns:w="http://schemas.openxmlformats.org/wordprocessingml/2006/main" xmlns:w10="urn:schemas-microsoft-com:office:word" xmlns:wp="http://schemas.openxmlformats.org/drawingml/2006/wordprocessingDrawing" xmlns:wps="http://schemas.microsoft.com/office/word/2010/wordprocessingShape" xmlns:wpg="http://schemas.microsoft.com/office/word/2010/wordprocessingGroup" xmlns:mc="http://schemas.openxmlformats.org/markup-compatibility/2006" xmlns:wp14="http://schemas.microsoft.com/office/word/2010/wordprocessingDrawing" xmlns:w14="http://schemas.microsoft.com/office/word/2010/wordml" mc:Ignorable="w14 wp14">
   <w:body>
     <w:p>
-      <w:r>
+      <w:pPr>
+        <w:pStyle w:val="Normal"/>
+        <w:rPr/>
+      </w:pPr>
+      <w:r>
+        <w:rPr/>
         <w:t>Cher Alessandro,</w:t>
       </w:r>
     </w:p>
-    <w:p/>
-    <w:p>
-      <w:r>
-        <w:t xml:space="preserve">On a réfléchi avec </w:t>
-      </w:r>
-      <w:r>
-        <w:t xml:space="preserve">mon </w:t>
+    <w:p>
+      <w:pPr>
+        <w:pStyle w:val="Normal"/>
+        <w:rPr/>
+      </w:pPr>
+      <w:r>
+        <w:rPr/>
+      </w:r>
+    </w:p>
+    <w:p>
+      <w:pPr>
+        <w:pStyle w:val="Normal"/>
+        <w:rPr/>
+      </w:pPr>
+      <w:r>
+        <w:rPr/>
+        <w:t xml:space="preserve">On a réfléchi avec mon </w:t>
       </w:r>
       <w:bookmarkStart w:id="0" w:name="_GoBack"/>
       <w:bookmarkEnd w:id="0"/>
       <w:r>
-        <w:t>étudiante (</w:t>
-      </w:r>
-      <w:proofErr w:type="spellStart"/>
-      <w:r>
-        <w:t>Loriane</w:t>
-      </w:r>
-      <w:proofErr w:type="spellEnd"/>
-      <w:r>
-        <w:t xml:space="preserve"> </w:t>
-      </w:r>
-      <w:proofErr w:type="spellStart"/>
-      <w:r>
-        <w:t>Vorlet</w:t>
-      </w:r>
-      <w:proofErr w:type="spellEnd"/>
-      <w:r>
-        <w:t>) et nous souhaiterions améliorer / modifier le programme.</w:t>
-      </w:r>
-    </w:p>
-    <w:p/>
-    <w:p>
-      <w:pPr>
-        <w:pStyle w:val="Paragraphedeliste"/>
+        <w:rPr/>
+        <w:t>étudiante (Loriane Vorlet) et nous souhaiterions améliorer / modifier le programme.</w:t>
+      </w:r>
+    </w:p>
+    <w:p>
+      <w:pPr>
+        <w:pStyle w:val="Normal"/>
+        <w:rPr/>
+      </w:pPr>
+      <w:r>
+        <w:rPr/>
+      </w:r>
+    </w:p>
+    <w:p>
+      <w:pPr>
+        <w:pStyle w:val="ListParagraph"/>
         <w:numPr>
           <w:ilvl w:val="0"/>
           <w:numId w:val="1"/>
         </w:numPr>
-      </w:pPr>
-      <w:r>
-        <w:t>On pense que dans le test, on va demander aux élèves d’écrire le mot en français. Or, si on donne la première lettre, on a peur que les élèves écrivent le premier mot qui leur vient en tête plutôt que de réfléchir à la traduction… Mais on souhaiterait garder l’option de la première lettre dans le programme</w:t>
-      </w:r>
-      <w:r>
-        <w:t xml:space="preserve"> (pour un autre test éventuel)</w:t>
-      </w:r>
-      <w:r>
-        <w:t>. Est-ce possible de faire une ligne « </w:t>
-      </w:r>
-      <w:proofErr w:type="spellStart"/>
-      <w:r>
-        <w:t>true</w:t>
-      </w:r>
-      <w:proofErr w:type="spellEnd"/>
-      <w:r>
-        <w:t xml:space="preserve"> / false » dans laquelle on donne la première lettre ou pas ?</w:t>
-      </w:r>
-    </w:p>
-    <w:p/>
-    <w:p>
-      <w:pPr>
-        <w:pStyle w:val="Paragraphedeliste"/>
+        <w:rPr/>
+      </w:pPr>
+      <w:r>
+        <w:rPr/>
+        <w:t>On pense que dans le test, on va demander aux élèves d’écrire le mot en français. Or, si on donne la première lettre, on a peur que les élèves écrivent le premier mot qui leur vient en tête plutôt que de réfléchir à la traduction… Mais on souhaiterait garder l’option de la première lettre dans le programme (pour un autre test éventuel). Est-ce possible de faire une ligne « true / false » dans laquelle on donne la première lettre ou pas ?</w:t>
+      </w:r>
+    </w:p>
+    <w:p>
+      <w:pPr>
+        <w:pStyle w:val="Normal"/>
+        <w:rPr/>
+      </w:pPr>
+      <w:r>
+        <w:rPr/>
+      </w:r>
+    </w:p>
+    <w:p>
+      <w:pPr>
+        <w:pStyle w:val="ListParagraph"/>
         <w:numPr>
           <w:ilvl w:val="0"/>
           <w:numId w:val="1"/>
         </w:numPr>
-      </w:pPr>
-      <w:r>
-        <w:t xml:space="preserve"> Lors des feedbacks initiaux (essais après la présentation de la grande liste), on souhaite avoir « Bravo… » ou « Faux… » et ce qu’ils ont écrit + la bonne </w:t>
-      </w:r>
-      <w:r>
-        <w:t>réponse sur le même écran (actuellement c’est ce qui a été écrit, puis « bravo » ou « faux » sur l’écran suivant).</w:t>
-      </w:r>
-    </w:p>
-    <w:p>
-      <w:pPr>
-        <w:pStyle w:val="Paragraphedeliste"/>
-      </w:pPr>
-    </w:p>
-    <w:p>
-      <w:pPr>
-        <w:pStyle w:val="Paragraphedeliste"/>
+        <w:rPr/>
+      </w:pPr>
+      <w:r>
+        <w:rPr/>
+        <w:t xml:space="preserve"> </w:t>
+      </w:r>
+      <w:r>
+        <w:rPr/>
+        <w:t>Lors des feedbacks initiaux (essais après la présentation de la grande liste), on souhaite avoir « Bravo… » ou « Faux… » et ce qu’ils ont écrit + la bonne réponse sur le même écran (actuellement c’est ce qui a été écrit, puis « bravo » ou « faux » sur l’écran suivant).</w:t>
+      </w:r>
+    </w:p>
+    <w:p>
+      <w:pPr>
+        <w:pStyle w:val="ListParagraph"/>
+        <w:rPr/>
+      </w:pPr>
+      <w:r>
+        <w:rPr/>
+      </w:r>
+    </w:p>
+    <w:p>
+      <w:pPr>
+        <w:pStyle w:val="ListParagraph"/>
         <w:numPr>
           <w:ilvl w:val="0"/>
           <w:numId w:val="1"/>
         </w:numPr>
-      </w:pPr>
-      <w:r>
-        <w:t xml:space="preserve">Pour la phase de pratique, je vous propose des images. Dans certains cas, on peut carrément présenter l’image. Il faut appuyer sur une touche pour continuer (si </w:t>
-      </w:r>
-      <w:proofErr w:type="spellStart"/>
-      <w:r>
-        <w:t>space</w:t>
-      </w:r>
-      <w:proofErr w:type="spellEnd"/>
-      <w:r>
-        <w:t xml:space="preserve"> c’est plus facile, ok mais je changerai l’image). Dans d’autres cas, quand le sujet doit écrire sa réponse, je propose l’image mais c’est juste pour vous montrer de quoi doit avoir l’air l’écran</w:t>
-      </w:r>
-      <w:r>
-        <w:t xml:space="preserve"> (j’ai mis une note pour vous en rouge)</w:t>
-      </w:r>
-      <w:r>
-        <w:t>. Essayez de faire au mieux pour que ça ressemble à cette disposition…</w:t>
-      </w:r>
-    </w:p>
-    <w:p>
-      <w:pPr>
-        <w:pStyle w:val="Paragraphedeliste"/>
-      </w:pPr>
-    </w:p>
-    <w:p>
-      <w:pPr>
-        <w:pStyle w:val="Paragraphedeliste"/>
+        <w:rPr/>
+      </w:pPr>
+      <w:r>
+        <w:rPr/>
+        <w:t>Pour la phase de pratique, je vous propose des images. Dans certains cas, on peut carrément présenter l’image. Il faut appuyer sur une touche pour continuer (si space c’est plus facile, ok mais je changerai l’image). Dans d’autres cas, quand le sujet doit écrire sa réponse, je propose l’image mais c’est juste pour vous montrer de quoi doit avoir l’air l’écran (j’ai mis une note pour vous en rouge). Essayez de faire au mieux pour que ça ressemble à cette disposition…</w:t>
+      </w:r>
+    </w:p>
+    <w:p>
+      <w:pPr>
+        <w:pStyle w:val="ListParagraph"/>
+        <w:rPr/>
+      </w:pPr>
+      <w:r>
+        <w:rPr/>
+      </w:r>
+    </w:p>
+    <w:p>
+      <w:pPr>
+        <w:pStyle w:val="ListParagraph"/>
         <w:numPr>
           <w:ilvl w:val="0"/>
           <w:numId w:val="1"/>
         </w:numPr>
-      </w:pPr>
-      <w:r>
-        <w:t xml:space="preserve">Même chose lorsque le sujet choisi ce qu’il veut (drop, </w:t>
-      </w:r>
-      <w:proofErr w:type="spellStart"/>
-      <w:r>
-        <w:t>restudy</w:t>
-      </w:r>
-      <w:proofErr w:type="spellEnd"/>
-      <w:r>
-        <w:t xml:space="preserve"> ou </w:t>
-      </w:r>
-      <w:proofErr w:type="spellStart"/>
-      <w:r>
-        <w:t>retest</w:t>
-      </w:r>
-      <w:proofErr w:type="spellEnd"/>
-      <w:r>
-        <w:t>). Je propose une image.</w:t>
-      </w:r>
-    </w:p>
-    <w:p>
-      <w:pPr>
-        <w:pStyle w:val="Paragraphedeliste"/>
-      </w:pPr>
-    </w:p>
-    <w:p>
-      <w:pPr>
-        <w:pStyle w:val="Paragraphedeliste"/>
+        <w:rPr/>
+      </w:pPr>
+      <w:r>
+        <w:rPr/>
+        <w:t>Même chose lorsque le sujet choisi ce qu’il veut (drop, restudy ou retest). Je propose une image.</w:t>
+      </w:r>
+    </w:p>
+    <w:p>
+      <w:pPr>
+        <w:pStyle w:val="ListParagraph"/>
+        <w:rPr/>
+      </w:pPr>
+      <w:r>
+        <w:rPr/>
+      </w:r>
+    </w:p>
+    <w:p>
+      <w:pPr>
+        <w:pStyle w:val="ListParagraph"/>
         <w:numPr>
           <w:ilvl w:val="0"/>
           <w:numId w:val="1"/>
         </w:numPr>
-      </w:pPr>
-      <w:r>
-        <w:t>Si vous avez besoin des</w:t>
-      </w:r>
-      <w:r>
-        <w:t xml:space="preserve"> images en </w:t>
-      </w:r>
-      <w:proofErr w:type="spellStart"/>
-      <w:r>
-        <w:t>ppt</w:t>
-      </w:r>
-      <w:proofErr w:type="spellEnd"/>
-      <w:r>
-        <w:t>, je vous donne aussi le fichier.</w:t>
+        <w:rPr/>
+      </w:pPr>
+      <w:r>
+        <w:rPr/>
+        <w:t>Si vous avez besoin des images en ppt, je vous donne aussi le fichier.</w:t>
+      </w:r>
+    </w:p>
+    <w:p>
+      <w:pPr>
+        <w:pStyle w:val="ListParagraph"/>
+        <w:rPr/>
+      </w:pPr>
+      <w:r>
+        <w:rPr/>
+      </w:r>
+    </w:p>
+    <w:p>
+      <w:pPr>
+        <w:pStyle w:val="ListParagraph"/>
+        <w:ind w:hanging="0"/>
+        <w:rPr>
+          <w:sz w:val="20"/>
+        </w:rPr>
+      </w:pPr>
+      <w:r>
+        <w:rPr>
+          <w:sz w:val="20"/>
+        </w:rPr>
+        <w:t>Bonjour,</w:t>
+        <w:br/>
+        <w:br/>
+        <w:t>Voici la liste de mots.</w:t>
+        <w:br/>
+        <w:br/>
+        <w:t>Une autre chose qu’il va absolument ajouter c’est (au tout début)</w:t>
+        <w:br/>
+        <w:br/>
+        <w:t>Entrer numéro de sujet</w:t>
+        <w:br/>
+        <w:br/>
+        <w:t>Age</w:t>
+        <w:br/>
+        <w:br/>
+        <w:t>Sexe (G ou F)</w:t>
+        <w:br/>
+        <w:br/>
+        <w:t>Niveau (ex. 8H)</w:t>
+        <w:br/>
+        <w:br/>
+        <w:t>Et sur l’output, on aimerait que le nom du fichier .csv inclut le numéro du sujet.</w:t>
+        <w:br/>
+        <w:br/>
+        <w:t>Merci !!!</w:t>
+        <w:br/>
+        <w:br/>
+        <w:t>Bien cordialement,</w:t>
+        <w:br/>
+        <w:t>E.T.</w:t>
       </w:r>
     </w:p>
     <w:sectPr>
-      <w:pgSz w:w="11900" w:h="16840"/>
-      <w:pgMar w:top="1417" w:right="1417" w:bottom="1417" w:left="1417" w:header="708" w:footer="708" w:gutter="0"/>
-      <w:cols w:space="708"/>
-      <w:docGrid w:linePitch="360"/>
+      <w:type w:val="nextPage"/>
+      <w:pgSz w:w="11906" w:h="16838"/>
+      <w:pgMar w:left="1417" w:right="1417" w:header="0" w:top="1417" w:footer="0" w:bottom="1417" w:gutter="0"/>
+      <w:pgNumType w:fmt="decimal"/>
+      <w:formProt w:val="false"/>
+      <w:textDirection w:val="lrTb"/>
+      <w:docGrid w:type="default" w:linePitch="360" w:charSpace="0"/>
     </w:sectPr>
   </w:body>
 </w:document>
 </file>
 
 <file path=word/numbering.xml><?xml version="1.0" encoding="utf-8"?>
-<w:numbering xmlns:wpc="http://schemas.microsoft.com/office/word/2010/wordprocessingCanvas" xmlns:cx="http://schemas.microsoft.com/office/drawing/2014/chartex" xmlns:cx1="http://schemas.microsoft.com/office/drawing/2015/9/8/chartex" xmlns:cx2="http://schemas.microsoft.com/office/drawing/2015/10/21/chartex" xmlns:cx3="http://schemas.microsoft.com/office/drawing/2016/5/9/chartex" xmlns:cx4="http://schemas.microsoft.com/office/drawing/2016/5/10/chartex" xmlns:cx5="http://schemas.microsoft.com/office/drawing/2016/5/11/chartex" xmlns:cx6="http://schemas.microsoft.com/office/drawing/2016/5/12/chartex" xmlns:cx7="http://schemas.microsoft.com/office/drawing/2016/5/13/chartex" xmlns:cx8="http://schemas.microsoft.com/office/drawing/2016/5/14/chartex" xmlns:mc="http://schemas.openxmlformats.org/markup-compatibility/2006" xmlns:aink="http://schemas.microsoft.com/office/drawing/2016/ink" xmlns:am3d="http://schemas.microsoft.com/office/drawing/2017/model3d" xmlns:o="urn:schemas-microsoft-com:office:office" xmlns:r="http://schemas.openxmlformats.org/officeDocument/2006/relationships" xmlns:m="http://schemas.openxmlformats.org/officeDocument/2006/math" xmlns:v="urn:schemas-microsoft-com:vml" xmlns:wp14="http://schemas.microsoft.com/office/word/2010/wordprocessingDrawing" xmlns:wp="http://schemas.openxmlformats.org/drawingml/2006/wordprocessingDrawing" xmlns:w10="urn:schemas-microsoft-com:office:word" xmlns:w="http://schemas.openxmlformats.org/wordprocessingml/2006/main" xmlns:w14="http://schemas.microsoft.com/office/word/2010/wordml" xmlns:w15="http://schemas.microsoft.com/office/word/2012/wordml" xmlns:w16cid="http://schemas.microsoft.com/office/word/2016/wordml/cid" xmlns:w16se="http://schemas.microsoft.com/office/word/2015/wordml/symex" xmlns:wpg="http://schemas.microsoft.com/office/word/2010/wordprocessingGroup" xmlns:wpi="http://schemas.microsoft.com/office/word/2010/wordprocessingInk" xmlns:wne="http://schemas.microsoft.com/office/word/2006/wordml" xmlns:wps="http://schemas.microsoft.com/office/word/2010/wordprocessingShape" mc:Ignorable="w14 w15 w16se w16cid wp14">
-  <w:abstractNum w:abstractNumId="0" w15:restartNumberingAfterBreak="0">
-    <w:nsid w:val="782040CD"/>
-    <w:multiLevelType w:val="hybridMultilevel"/>
-    <w:tmpl w:val="CD18AA0A"/>
-    <w:lvl w:ilvl="0" w:tplc="040C000F">
+<w:numbering xmlns:w="http://schemas.openxmlformats.org/wordprocessingml/2006/main" xmlns:o="urn:schemas-microsoft-com:office:office" xmlns:r="http://schemas.openxmlformats.org/officeDocument/2006/relationships" xmlns:v="urn:schemas-microsoft-com:vml">
+  <w:abstractNum w:abstractNumId="1">
+    <w:lvl w:ilvl="0">
       <w:start w:val="1"/>
       <w:numFmt w:val="decimal"/>
       <w:lvlText w:val="%1."/>
@@ -196,11 +233,8 @@
       <w:pPr>
         <w:ind w:left="720" w:hanging="360"/>
       </w:pPr>
-      <w:rPr>
-        <w:rFonts w:hint="default"/>
-      </w:rPr>
-    </w:lvl>
-    <w:lvl w:ilvl="1" w:tplc="040C0019" w:tentative="1">
+    </w:lvl>
+    <w:lvl w:ilvl="1">
       <w:start w:val="1"/>
       <w:numFmt w:val="lowerLetter"/>
       <w:lvlText w:val="%2."/>
@@ -209,7 +243,7 @@
         <w:ind w:left="1440" w:hanging="360"/>
       </w:pPr>
     </w:lvl>
-    <w:lvl w:ilvl="2" w:tplc="040C001B" w:tentative="1">
+    <w:lvl w:ilvl="2">
       <w:start w:val="1"/>
       <w:numFmt w:val="lowerRoman"/>
       <w:lvlText w:val="%3."/>
@@ -218,7 +252,7 @@
         <w:ind w:left="2160" w:hanging="180"/>
       </w:pPr>
     </w:lvl>
-    <w:lvl w:ilvl="3" w:tplc="040C000F" w:tentative="1">
+    <w:lvl w:ilvl="3">
       <w:start w:val="1"/>
       <w:numFmt w:val="decimal"/>
       <w:lvlText w:val="%4."/>
@@ -227,7 +261,7 @@
         <w:ind w:left="2880" w:hanging="360"/>
       </w:pPr>
     </w:lvl>
-    <w:lvl w:ilvl="4" w:tplc="040C0019" w:tentative="1">
+    <w:lvl w:ilvl="4">
       <w:start w:val="1"/>
       <w:numFmt w:val="lowerLetter"/>
       <w:lvlText w:val="%5."/>
@@ -236,7 +270,7 @@
         <w:ind w:left="3600" w:hanging="360"/>
       </w:pPr>
     </w:lvl>
-    <w:lvl w:ilvl="5" w:tplc="040C001B" w:tentative="1">
+    <w:lvl w:ilvl="5">
       <w:start w:val="1"/>
       <w:numFmt w:val="lowerRoman"/>
       <w:lvlText w:val="%6."/>
@@ -245,7 +279,7 @@
         <w:ind w:left="4320" w:hanging="180"/>
       </w:pPr>
     </w:lvl>
-    <w:lvl w:ilvl="6" w:tplc="040C000F" w:tentative="1">
+    <w:lvl w:ilvl="6">
       <w:start w:val="1"/>
       <w:numFmt w:val="decimal"/>
       <w:lvlText w:val="%7."/>
@@ -254,7 +288,7 @@
         <w:ind w:left="5040" w:hanging="360"/>
       </w:pPr>
     </w:lvl>
-    <w:lvl w:ilvl="7" w:tplc="040C0019" w:tentative="1">
+    <w:lvl w:ilvl="7">
       <w:start w:val="1"/>
       <w:numFmt w:val="lowerLetter"/>
       <w:lvlText w:val="%8."/>
@@ -263,7 +297,7 @@
         <w:ind w:left="5760" w:hanging="360"/>
       </w:pPr>
     </w:lvl>
-    <w:lvl w:ilvl="8" w:tplc="040C001B" w:tentative="1">
+    <w:lvl w:ilvl="8">
       <w:start w:val="1"/>
       <w:numFmt w:val="lowerRoman"/>
       <w:lvlText w:val="%9."/>
@@ -273,36 +307,133 @@
       </w:pPr>
     </w:lvl>
   </w:abstractNum>
+  <w:abstractNum w:abstractNumId="2">
+    <w:lvl w:ilvl="0">
+      <w:start w:val="1"/>
+      <w:numFmt w:val="none"/>
+      <w:suff w:val="nothing"/>
+      <w:lvlText w:val=""/>
+      <w:lvlJc w:val="left"/>
+      <w:pPr>
+        <w:ind w:left="0" w:hanging="0"/>
+      </w:pPr>
+    </w:lvl>
+    <w:lvl w:ilvl="1">
+      <w:start w:val="1"/>
+      <w:numFmt w:val="none"/>
+      <w:suff w:val="nothing"/>
+      <w:lvlText w:val=""/>
+      <w:lvlJc w:val="left"/>
+      <w:pPr>
+        <w:ind w:left="0" w:hanging="0"/>
+      </w:pPr>
+    </w:lvl>
+    <w:lvl w:ilvl="2">
+      <w:start w:val="1"/>
+      <w:numFmt w:val="none"/>
+      <w:suff w:val="nothing"/>
+      <w:lvlText w:val=""/>
+      <w:lvlJc w:val="left"/>
+      <w:pPr>
+        <w:ind w:left="0" w:hanging="0"/>
+      </w:pPr>
+    </w:lvl>
+    <w:lvl w:ilvl="3">
+      <w:start w:val="1"/>
+      <w:numFmt w:val="none"/>
+      <w:suff w:val="nothing"/>
+      <w:lvlText w:val=""/>
+      <w:lvlJc w:val="left"/>
+      <w:pPr>
+        <w:ind w:left="0" w:hanging="0"/>
+      </w:pPr>
+    </w:lvl>
+    <w:lvl w:ilvl="4">
+      <w:start w:val="1"/>
+      <w:numFmt w:val="none"/>
+      <w:suff w:val="nothing"/>
+      <w:lvlText w:val=""/>
+      <w:lvlJc w:val="left"/>
+      <w:pPr>
+        <w:ind w:left="0" w:hanging="0"/>
+      </w:pPr>
+    </w:lvl>
+    <w:lvl w:ilvl="5">
+      <w:start w:val="1"/>
+      <w:numFmt w:val="none"/>
+      <w:suff w:val="nothing"/>
+      <w:lvlText w:val=""/>
+      <w:lvlJc w:val="left"/>
+      <w:pPr>
+        <w:ind w:left="0" w:hanging="0"/>
+      </w:pPr>
+    </w:lvl>
+    <w:lvl w:ilvl="6">
+      <w:start w:val="1"/>
+      <w:numFmt w:val="none"/>
+      <w:suff w:val="nothing"/>
+      <w:lvlText w:val=""/>
+      <w:lvlJc w:val="left"/>
+      <w:pPr>
+        <w:ind w:left="0" w:hanging="0"/>
+      </w:pPr>
+    </w:lvl>
+    <w:lvl w:ilvl="7">
+      <w:start w:val="1"/>
+      <w:numFmt w:val="none"/>
+      <w:suff w:val="nothing"/>
+      <w:lvlText w:val=""/>
+      <w:lvlJc w:val="left"/>
+      <w:pPr>
+        <w:ind w:left="0" w:hanging="0"/>
+      </w:pPr>
+    </w:lvl>
+    <w:lvl w:ilvl="8">
+      <w:start w:val="1"/>
+      <w:numFmt w:val="none"/>
+      <w:suff w:val="nothing"/>
+      <w:lvlText w:val=""/>
+      <w:lvlJc w:val="left"/>
+      <w:pPr>
+        <w:ind w:left="0" w:hanging="0"/>
+      </w:pPr>
+    </w:lvl>
+  </w:abstractNum>
   <w:num w:numId="1">
-    <w:abstractNumId w:val="0"/>
+    <w:abstractNumId w:val="1"/>
+  </w:num>
+  <w:num w:numId="2">
+    <w:abstractNumId w:val="2"/>
   </w:num>
 </w:numbering>
 </file>
 
 <file path=word/styles.xml><?xml version="1.0" encoding="utf-8"?>
-<w:styles xmlns:mc="http://schemas.openxmlformats.org/markup-compatibility/2006" xmlns:r="http://schemas.openxmlformats.org/officeDocument/2006/relationships" xmlns:w="http://schemas.openxmlformats.org/wordprocessingml/2006/main" xmlns:w14="http://schemas.microsoft.com/office/word/2010/wordml" xmlns:w15="http://schemas.microsoft.com/office/word/2012/wordml" xmlns:w16cid="http://schemas.microsoft.com/office/word/2016/wordml/cid" xmlns:w16se="http://schemas.microsoft.com/office/word/2015/wordml/symex" mc:Ignorable="w14 w15 w16se w16cid">
+<w:styles xmlns:w="http://schemas.openxmlformats.org/wordprocessingml/2006/main" xmlns:w14="http://schemas.microsoft.com/office/word/2010/wordml" xmlns:mc="http://schemas.openxmlformats.org/markup-compatibility/2006" mc:Ignorable="w14">
   <w:docDefaults>
     <w:rPrDefault>
       <w:rPr>
-        <w:rFonts w:asciiTheme="minorHAnsi" w:eastAsiaTheme="minorHAnsi" w:hAnsiTheme="minorHAnsi" w:cstheme="minorBidi"/>
+        <w:rFonts w:ascii="Calibri" w:hAnsi="Calibri" w:eastAsia="Calibri" w:cs="" w:asciiTheme="minorHAnsi" w:cstheme="minorBidi" w:eastAsiaTheme="minorHAnsi" w:hAnsiTheme="minorHAnsi"/>
         <w:sz w:val="24"/>
         <w:szCs w:val="24"/>
         <w:lang w:val="fr-CH" w:eastAsia="en-US" w:bidi="ar-SA"/>
       </w:rPr>
     </w:rPrDefault>
-    <w:pPrDefault/>
+    <w:pPrDefault>
+      <w:pPr/>
+    </w:pPrDefault>
   </w:docDefaults>
   <w:latentStyles w:defLockedState="0" w:defUIPriority="99" w:defSemiHidden="0" w:defUnhideWhenUsed="0" w:defQFormat="0" w:count="376">
     <w:lsdException w:name="Normal" w:uiPriority="0" w:qFormat="1"/>
     <w:lsdException w:name="heading 1" w:uiPriority="9" w:qFormat="1"/>
-    <w:lsdException w:name="heading 2" w:semiHidden="1" w:uiPriority="9" w:unhideWhenUsed="1" w:qFormat="1"/>
-    <w:lsdException w:name="heading 3" w:semiHidden="1" w:uiPriority="9" w:unhideWhenUsed="1" w:qFormat="1"/>
-    <w:lsdException w:name="heading 4" w:semiHidden="1" w:uiPriority="9" w:unhideWhenUsed="1" w:qFormat="1"/>
-    <w:lsdException w:name="heading 5" w:semiHidden="1" w:uiPriority="9" w:unhideWhenUsed="1" w:qFormat="1"/>
-    <w:lsdException w:name="heading 6" w:semiHidden="1" w:uiPriority="9" w:unhideWhenUsed="1" w:qFormat="1"/>
-    <w:lsdException w:name="heading 7" w:semiHidden="1" w:uiPriority="9" w:unhideWhenUsed="1" w:qFormat="1"/>
-    <w:lsdException w:name="heading 8" w:semiHidden="1" w:uiPriority="9" w:unhideWhenUsed="1" w:qFormat="1"/>
-    <w:lsdException w:name="heading 9" w:semiHidden="1" w:uiPriority="9" w:unhideWhenUsed="1" w:qFormat="1"/>
+    <w:lsdException w:name="heading 2" w:uiPriority="9" w:semiHidden="1" w:unhideWhenUsed="1" w:qFormat="1"/>
+    <w:lsdException w:name="heading 3" w:uiPriority="9" w:semiHidden="1" w:unhideWhenUsed="1" w:qFormat="1"/>
+    <w:lsdException w:name="heading 4" w:uiPriority="9" w:semiHidden="1" w:unhideWhenUsed="1" w:qFormat="1"/>
+    <w:lsdException w:name="heading 5" w:uiPriority="9" w:semiHidden="1" w:unhideWhenUsed="1" w:qFormat="1"/>
+    <w:lsdException w:name="heading 6" w:uiPriority="9" w:semiHidden="1" w:unhideWhenUsed="1" w:qFormat="1"/>
+    <w:lsdException w:name="heading 7" w:uiPriority="9" w:semiHidden="1" w:unhideWhenUsed="1" w:qFormat="1"/>
+    <w:lsdException w:name="heading 8" w:uiPriority="9" w:semiHidden="1" w:unhideWhenUsed="1" w:qFormat="1"/>
+    <w:lsdException w:name="heading 9" w:uiPriority="9" w:semiHidden="1" w:unhideWhenUsed="1" w:qFormat="1"/>
     <w:lsdException w:name="index 1" w:semiHidden="1" w:unhideWhenUsed="1"/>
     <w:lsdException w:name="index 2" w:semiHidden="1" w:unhideWhenUsed="1"/>
     <w:lsdException w:name="index 3" w:semiHidden="1" w:unhideWhenUsed="1"/>
@@ -312,22 +443,22 @@
     <w:lsdException w:name="index 7" w:semiHidden="1" w:unhideWhenUsed="1"/>
     <w:lsdException w:name="index 8" w:semiHidden="1" w:unhideWhenUsed="1"/>
     <w:lsdException w:name="index 9" w:semiHidden="1" w:unhideWhenUsed="1"/>
-    <w:lsdException w:name="toc 1" w:semiHidden="1" w:uiPriority="39" w:unhideWhenUsed="1"/>
-    <w:lsdException w:name="toc 2" w:semiHidden="1" w:uiPriority="39" w:unhideWhenUsed="1"/>
-    <w:lsdException w:name="toc 3" w:semiHidden="1" w:uiPriority="39" w:unhideWhenUsed="1"/>
-    <w:lsdException w:name="toc 4" w:semiHidden="1" w:uiPriority="39" w:unhideWhenUsed="1"/>
-    <w:lsdException w:name="toc 5" w:semiHidden="1" w:uiPriority="39" w:unhideWhenUsed="1"/>
-    <w:lsdException w:name="toc 6" w:semiHidden="1" w:uiPriority="39" w:unhideWhenUsed="1"/>
-    <w:lsdException w:name="toc 7" w:semiHidden="1" w:uiPriority="39" w:unhideWhenUsed="1"/>
-    <w:lsdException w:name="toc 8" w:semiHidden="1" w:uiPriority="39" w:unhideWhenUsed="1"/>
-    <w:lsdException w:name="toc 9" w:semiHidden="1" w:uiPriority="39" w:unhideWhenUsed="1"/>
+    <w:lsdException w:name="toc 1" w:uiPriority="39" w:semiHidden="1" w:unhideWhenUsed="1"/>
+    <w:lsdException w:name="toc 2" w:uiPriority="39" w:semiHidden="1" w:unhideWhenUsed="1"/>
+    <w:lsdException w:name="toc 3" w:uiPriority="39" w:semiHidden="1" w:unhideWhenUsed="1"/>
+    <w:lsdException w:name="toc 4" w:uiPriority="39" w:semiHidden="1" w:unhideWhenUsed="1"/>
+    <w:lsdException w:name="toc 5" w:uiPriority="39" w:semiHidden="1" w:unhideWhenUsed="1"/>
+    <w:lsdException w:name="toc 6" w:uiPriority="39" w:semiHidden="1" w:unhideWhenUsed="1"/>
+    <w:lsdException w:name="toc 7" w:uiPriority="39" w:semiHidden="1" w:unhideWhenUsed="1"/>
+    <w:lsdException w:name="toc 8" w:uiPriority="39" w:semiHidden="1" w:unhideWhenUsed="1"/>
+    <w:lsdException w:name="toc 9" w:uiPriority="39" w:semiHidden="1" w:unhideWhenUsed="1"/>
     <w:lsdException w:name="Normal Indent" w:semiHidden="1" w:unhideWhenUsed="1"/>
     <w:lsdException w:name="footnote text" w:semiHidden="1" w:unhideWhenUsed="1"/>
     <w:lsdException w:name="annotation text" w:semiHidden="1" w:unhideWhenUsed="1"/>
     <w:lsdException w:name="header" w:semiHidden="1" w:unhideWhenUsed="1"/>
     <w:lsdException w:name="footer" w:semiHidden="1" w:unhideWhenUsed="1"/>
     <w:lsdException w:name="index heading" w:semiHidden="1" w:unhideWhenUsed="1"/>
-    <w:lsdException w:name="caption" w:semiHidden="1" w:uiPriority="35" w:unhideWhenUsed="1" w:qFormat="1"/>
+    <w:lsdException w:name="caption" w:uiPriority="35" w:semiHidden="1" w:unhideWhenUsed="1" w:qFormat="1"/>
     <w:lsdException w:name="table of figures" w:semiHidden="1" w:unhideWhenUsed="1"/>
     <w:lsdException w:name="envelope address" w:semiHidden="1" w:unhideWhenUsed="1"/>
     <w:lsdException w:name="envelope return" w:semiHidden="1" w:unhideWhenUsed="1"/>
@@ -358,7 +489,7 @@
     <w:lsdException w:name="Title" w:uiPriority="10" w:qFormat="1"/>
     <w:lsdException w:name="Closing" w:semiHidden="1" w:unhideWhenUsed="1"/>
     <w:lsdException w:name="Signature" w:semiHidden="1" w:unhideWhenUsed="1"/>
-    <w:lsdException w:name="Default Paragraph Font" w:semiHidden="1" w:uiPriority="1" w:unhideWhenUsed="1"/>
+    <w:lsdException w:name="Default Paragraph Font" w:uiPriority="1" w:semiHidden="1" w:unhideWhenUsed="1"/>
     <w:lsdException w:name="Body Text" w:semiHidden="1" w:unhideWhenUsed="1"/>
     <w:lsdException w:name="Body Text Indent" w:semiHidden="1" w:unhideWhenUsed="1"/>
     <w:lsdException w:name="List Continue" w:semiHidden="1" w:unhideWhenUsed="1"/>
@@ -555,8 +686,8 @@
     <w:lsdException w:name="Subtle Reference" w:uiPriority="31" w:qFormat="1"/>
     <w:lsdException w:name="Intense Reference" w:uiPriority="32" w:qFormat="1"/>
     <w:lsdException w:name="Book Title" w:uiPriority="33" w:qFormat="1"/>
-    <w:lsdException w:name="Bibliography" w:semiHidden="1" w:uiPriority="37" w:unhideWhenUsed="1"/>
-    <w:lsdException w:name="TOC Heading" w:semiHidden="1" w:uiPriority="39" w:unhideWhenUsed="1" w:qFormat="1"/>
+    <w:lsdException w:name="Bibliography" w:uiPriority="37" w:semiHidden="1" w:unhideWhenUsed="1"/>
+    <w:lsdException w:name="TOC Heading" w:uiPriority="39" w:semiHidden="1" w:unhideWhenUsed="1" w:qFormat="1"/>
     <w:lsdException w:name="Plain Table 1" w:uiPriority="41"/>
     <w:lsdException w:name="Plain Table 2" w:uiPriority="42"/>
     <w:lsdException w:name="Plain Table 3" w:uiPriority="43"/>
@@ -667,15 +798,108 @@
     <w:lsdException w:name="Unresolved Mention" w:semiHidden="1" w:unhideWhenUsed="1"/>
     <w:lsdException w:name="Smart Link" w:semiHidden="1" w:unhideWhenUsed="1"/>
   </w:latentStyles>
-  <w:style w:type="paragraph" w:default="1" w:styleId="Normal">
+  <w:style w:type="paragraph" w:styleId="Normal" w:default="1">
     <w:name w:val="Normal"/>
     <w:qFormat/>
+    <w:pPr>
+      <w:widowControl/>
+      <w:bidi w:val="0"/>
+      <w:jc w:val="left"/>
+    </w:pPr>
+    <w:rPr>
+      <w:rFonts w:ascii="Calibri" w:hAnsi="Calibri" w:eastAsia="Calibri" w:cs="" w:asciiTheme="minorHAnsi" w:cstheme="minorBidi" w:eastAsiaTheme="minorHAnsi" w:hAnsiTheme="minorHAnsi"/>
+      <w:color w:val="auto"/>
+      <w:kern w:val="0"/>
+      <w:sz w:val="24"/>
+      <w:szCs w:val="24"/>
+      <w:lang w:val="fr-CH" w:eastAsia="en-US" w:bidi="ar-SA"/>
+    </w:rPr>
   </w:style>
-  <w:style w:type="character" w:default="1" w:styleId="Policepardfaut">
+  <w:style w:type="character" w:styleId="DefaultParagraphFont" w:default="1">
     <w:name w:val="Default Paragraph Font"/>
     <w:uiPriority w:val="1"/>
     <w:semiHidden/>
     <w:unhideWhenUsed/>
+    <w:qFormat/>
+    <w:rPr/>
+  </w:style>
+  <w:style w:type="paragraph" w:styleId="Heading">
+    <w:name w:val="Heading"/>
+    <w:basedOn w:val="Normal"/>
+    <w:next w:val="TextBody"/>
+    <w:qFormat/>
+    <w:pPr>
+      <w:keepNext w:val="true"/>
+      <w:spacing w:before="240" w:after="120"/>
+    </w:pPr>
+    <w:rPr>
+      <w:rFonts w:ascii="Liberation Sans" w:hAnsi="Liberation Sans" w:eastAsia="Noto Sans CJK SC" w:cs="Lohit Devanagari"/>
+      <w:sz w:val="28"/>
+      <w:szCs w:val="28"/>
+    </w:rPr>
+  </w:style>
+  <w:style w:type="paragraph" w:styleId="TextBody">
+    <w:name w:val="Body Text"/>
+    <w:basedOn w:val="Normal"/>
+    <w:pPr>
+      <w:spacing w:lineRule="auto" w:line="276" w:before="0" w:after="140"/>
+    </w:pPr>
+    <w:rPr/>
+  </w:style>
+  <w:style w:type="paragraph" w:styleId="List">
+    <w:name w:val="List"/>
+    <w:basedOn w:val="TextBody"/>
+    <w:pPr/>
+    <w:rPr>
+      <w:rFonts w:cs="Lohit Devanagari"/>
+    </w:rPr>
+  </w:style>
+  <w:style w:type="paragraph" w:styleId="Caption">
+    <w:name w:val="Caption"/>
+    <w:basedOn w:val="Normal"/>
+    <w:qFormat/>
+    <w:pPr>
+      <w:suppressLineNumbers/>
+      <w:spacing w:before="120" w:after="120"/>
+    </w:pPr>
+    <w:rPr>
+      <w:rFonts w:cs="Lohit Devanagari"/>
+      <w:i/>
+      <w:iCs/>
+      <w:sz w:val="24"/>
+      <w:szCs w:val="24"/>
+    </w:rPr>
+  </w:style>
+  <w:style w:type="paragraph" w:styleId="Index">
+    <w:name w:val="Index"/>
+    <w:basedOn w:val="Normal"/>
+    <w:qFormat/>
+    <w:pPr>
+      <w:suppressLineNumbers/>
+    </w:pPr>
+    <w:rPr>
+      <w:rFonts w:cs="Lohit Devanagari"/>
+    </w:rPr>
+  </w:style>
+  <w:style w:type="paragraph" w:styleId="ListParagraph">
+    <w:name w:val="List Paragraph"/>
+    <w:basedOn w:val="Normal"/>
+    <w:uiPriority w:val="34"/>
+    <w:qFormat/>
+    <w:rsid w:val="00601b96"/>
+    <w:pPr>
+      <w:spacing w:before="0" w:after="0"/>
+      <w:ind w:left="720" w:hanging="0"/>
+      <w:contextualSpacing/>
+    </w:pPr>
+    <w:rPr/>
+  </w:style>
+  <w:style w:type="numbering" w:styleId="NoList" w:default="1">
+    <w:name w:val="No List"/>
+    <w:uiPriority w:val="99"/>
+    <w:semiHidden/>
+    <w:unhideWhenUsed/>
+    <w:qFormat/>
   </w:style>
   <w:style w:type="table" w:default="1" w:styleId="TableauNormal">
     <w:name w:val="Normal Table"/>
@@ -691,23 +915,6 @@
         <w:right w:w="108" w:type="dxa"/>
       </w:tblCellMar>
     </w:tblPr>
-  </w:style>
-  <w:style w:type="numbering" w:default="1" w:styleId="Aucuneliste">
-    <w:name w:val="No List"/>
-    <w:uiPriority w:val="99"/>
-    <w:semiHidden/>
-    <w:unhideWhenUsed/>
-  </w:style>
-  <w:style w:type="paragraph" w:styleId="Paragraphedeliste">
-    <w:name w:val="List Paragraph"/>
-    <w:basedOn w:val="Normal"/>
-    <w:uiPriority w:val="34"/>
-    <w:qFormat/>
-    <w:rsid w:val="00601B96"/>
-    <w:pPr>
-      <w:ind w:left="720"/>
-      <w:contextualSpacing/>
-    </w:pPr>
   </w:style>
 </w:styles>
 </file>

</xml_diff>